<commit_message>
Final Changes and Reviewing Everything
</commit_message>
<xml_diff>
--- a/Data_Science_Project_Lifecycle.docx
+++ b/Data_Science_Project_Lifecycle.docx
@@ -67,26 +67,12 @@
         <w:t xml:space="preserve">Video Presentation: </w:t>
       </w:r>
       <w:hyperlink r:id="rId9" w:history="1">
-        <w:proofErr w:type="spellStart"/>
         <w:r>
           <w:rPr>
             <w:rStyle w:val="Hyperlink"/>
           </w:rPr>
-          <w:t>GirlsNamesDash</w:t>
+          <w:t>https://drive.google.com/file/d/1I7hNn6lg0zIdeUU1CAijVPowxmp2RrRp/view?usp=drive_link</w:t>
         </w:r>
-        <w:r>
-          <w:rPr>
-            <w:rStyle w:val="Hyperlink"/>
-          </w:rPr>
-          <w:t>b</w:t>
-        </w:r>
-        <w:r>
-          <w:rPr>
-            <w:rStyle w:val="Hyperlink"/>
-          </w:rPr>
-          <w:t>oardDemo</w:t>
-        </w:r>
-        <w:proofErr w:type="spellEnd"/>
       </w:hyperlink>
     </w:p>
     <w:p>
@@ -113,19 +99,7 @@
           <w:rPr>
             <w:rStyle w:val="Hyperlink"/>
           </w:rPr>
-          <w:t>https://dsplindividualc</w:t>
-        </w:r>
-        <w:r>
-          <w:rPr>
-            <w:rStyle w:val="Hyperlink"/>
-          </w:rPr>
-          <w:t>w</w:t>
-        </w:r>
-        <w:r>
-          <w:rPr>
-            <w:rStyle w:val="Hyperlink"/>
-          </w:rPr>
-          <w:t>-xhsyzcbeohr3qgkdswvtt5.streamlit.app/</w:t>
+          <w:t>https://dsplindividualcw-xhsyzcbeohr3qgkdswvtt5.streamlit.app/</w:t>
         </w:r>
       </w:hyperlink>
     </w:p>
@@ -145,19 +119,7 @@
           <w:rPr>
             <w:rStyle w:val="Hyperlink"/>
           </w:rPr>
-          <w:t>https://github.</w:t>
-        </w:r>
-        <w:r>
-          <w:rPr>
-            <w:rStyle w:val="Hyperlink"/>
-          </w:rPr>
-          <w:t>c</w:t>
-        </w:r>
-        <w:r>
-          <w:rPr>
-            <w:rStyle w:val="Hyperlink"/>
-          </w:rPr>
-          <w:t>om/Bhavjot-L/DSPL_Individual_CW</w:t>
+          <w:t>https://github.com/Bhavjot-L/DSPL_Individual_CW</w:t>
         </w:r>
       </w:hyperlink>
     </w:p>
@@ -807,19 +769,7 @@
           <w:rPr>
             <w:rStyle w:val="Hyperlink"/>
           </w:rPr>
-          <w:t>Girls</w:t>
-        </w:r>
-        <w:r>
-          <w:rPr>
-            <w:rStyle w:val="Hyperlink"/>
-          </w:rPr>
-          <w:t>N</w:t>
-        </w:r>
-        <w:r>
-          <w:rPr>
-            <w:rStyle w:val="Hyperlink"/>
-          </w:rPr>
-          <w:t>amesDataset.xlsx</w:t>
+          <w:t>GirlsNamesDataset.xlsx</w:t>
         </w:r>
       </w:hyperlink>
     </w:p>
@@ -923,6 +873,9 @@
     </w:p>
     <w:p>
       <w:r>
+        <w:rPr>
+          <w:noProof/>
+        </w:rPr>
         <w:drawing>
           <wp:inline distT="0" distB="0" distL="0" distR="0" wp14:anchorId="19D9A4E4" wp14:editId="4D97748D">
             <wp:extent cx="904882" cy="952507"/>
@@ -962,6 +915,9 @@
     </w:p>
     <w:p>
       <w:r>
+        <w:rPr>
+          <w:noProof/>
+        </w:rPr>
         <w:drawing>
           <wp:inline distT="0" distB="0" distL="0" distR="0" wp14:anchorId="30690CF2" wp14:editId="022D67C5">
             <wp:extent cx="2005013" cy="2821156"/>
@@ -1445,16 +1401,7 @@
                 <w:i/>
                 <w:iCs/>
               </w:rPr>
-              <w:t>TC</w:t>
-            </w:r>
-            <w:r>
-              <w:rPr>
-                <w:b/>
-                <w:bCs/>
-                <w:i/>
-                <w:iCs/>
-              </w:rPr>
-              <w:t>2</w:t>
+              <w:t>TC2</w:t>
             </w:r>
           </w:p>
         </w:tc>
@@ -1762,16 +1709,7 @@
                 <w:i/>
                 <w:iCs/>
               </w:rPr>
-              <w:t>TC</w:t>
-            </w:r>
-            <w:r>
-              <w:rPr>
-                <w:b/>
-                <w:bCs/>
-                <w:i/>
-                <w:iCs/>
-              </w:rPr>
-              <w:t>3</w:t>
+              <w:t>TC3</w:t>
             </w:r>
           </w:p>
         </w:tc>
@@ -2085,16 +2023,7 @@
                 <w:i/>
                 <w:iCs/>
               </w:rPr>
-              <w:t>TC</w:t>
-            </w:r>
-            <w:r>
-              <w:rPr>
-                <w:b/>
-                <w:bCs/>
-                <w:i/>
-                <w:iCs/>
-              </w:rPr>
-              <w:t>4</w:t>
+              <w:t>TC4</w:t>
             </w:r>
           </w:p>
         </w:tc>
@@ -2404,16 +2333,7 @@
                 <w:i/>
                 <w:iCs/>
               </w:rPr>
-              <w:t>TC</w:t>
-            </w:r>
-            <w:r>
-              <w:rPr>
-                <w:b/>
-                <w:bCs/>
-                <w:i/>
-                <w:iCs/>
-              </w:rPr>
-              <w:t>5</w:t>
+              <w:t>TC5</w:t>
             </w:r>
           </w:p>
         </w:tc>

</xml_diff>